<commit_message>
update paper + file tong hop
</commit_message>
<xml_diff>
--- a/document/report/FootballFieldReservationSystemPaper.docx
+++ b/document/report/FootballFieldReservationSystemPaper.docx
@@ -26,7 +26,19 @@
         <w:rPr>
           <w:lang w:val="en"/>
         </w:rPr>
-        <w:t>Football is becoming popular with the increase in the number of players (users) and field owners</w:t>
+        <w:t xml:space="preserve">Football is becoming popular with the increase in the number of </w:t>
+      </w:r>
+      <w:r>
+        <w:rPr>
+          <w:lang w:val="en"/>
+        </w:rPr>
+        <w:t>players</w:t>
+      </w:r>
+      <w:r>
+        <w:rPr>
+          <w:lang w:val="en"/>
+        </w:rPr>
+        <w:t xml:space="preserve"> and field owners</w:t>
       </w:r>
       <w:r>
         <w:rPr>
@@ -74,7 +86,19 @@
         <w:rPr>
           <w:lang w:val="en"/>
         </w:rPr>
-        <w:t xml:space="preserve">demand. Normally, people who want to reserve </w:t>
+        <w:t xml:space="preserve">demand. </w:t>
+      </w:r>
+      <w:r>
+        <w:rPr>
+          <w:lang w:val="en"/>
+        </w:rPr>
+        <w:t>Usually</w:t>
+      </w:r>
+      <w:r>
+        <w:rPr>
+          <w:lang w:val="en"/>
+        </w:rPr>
+        <w:t xml:space="preserve">, people who want to reserve </w:t>
       </w:r>
       <w:r>
         <w:rPr>
@@ -86,7 +110,43 @@
         <w:rPr>
           <w:lang w:val="en"/>
         </w:rPr>
-        <w:t xml:space="preserve"> field have to book offline, or call the field owner. Or else, they have to give up because they just know a few familiar football fields. To the field owner</w:t>
+        <w:t xml:space="preserve"> field have to </w:t>
+      </w:r>
+      <w:r>
+        <w:rPr>
+          <w:lang w:val="en"/>
+        </w:rPr>
+        <w:t>go to the field to reserve</w:t>
+      </w:r>
+      <w:r>
+        <w:rPr>
+          <w:lang w:val="en"/>
+        </w:rPr>
+        <w:t xml:space="preserve">, or call the field owner. Or else, they have to </w:t>
+      </w:r>
+      <w:r>
+        <w:rPr>
+          <w:lang w:val="en"/>
+        </w:rPr>
+        <w:t>give up because they just know</w:t>
+      </w:r>
+      <w:r>
+        <w:rPr>
+          <w:lang w:val="en"/>
+        </w:rPr>
+        <w:t xml:space="preserve"> few familiar football fields. </w:t>
+      </w:r>
+      <w:r>
+        <w:rPr>
+          <w:lang w:val="en"/>
+        </w:rPr>
+        <w:t>For</w:t>
+      </w:r>
+      <w:r>
+        <w:rPr>
+          <w:lang w:val="en"/>
+        </w:rPr>
+        <w:t xml:space="preserve"> the field owner</w:t>
       </w:r>
       <w:r>
         <w:rPr>
@@ -135,19 +195,19 @@
         <w:rPr>
           <w:lang w:val="en"/>
         </w:rPr>
-        <w:t xml:space="preserve"> to address these problems, and provide some additional services for users and field owners as </w:t>
-      </w:r>
-      <w:r>
-        <w:rPr>
-          <w:lang w:val="en"/>
-        </w:rPr>
-        <w:t>a whole</w:t>
-      </w:r>
-      <w:r>
-        <w:rPr>
-          <w:lang w:val="en"/>
-        </w:rPr>
-        <w:t>.</w:t>
+        <w:t xml:space="preserve"> to </w:t>
+      </w:r>
+      <w:r>
+        <w:rPr>
+          <w:lang w:val="en"/>
+        </w:rPr>
+        <w:t>resolve</w:t>
+      </w:r>
+      <w:r>
+        <w:rPr>
+          <w:lang w:val="en"/>
+        </w:rPr>
+        <w:t xml:space="preserve"> these problems, and provide some additional services for users and field owners.</w:t>
       </w:r>
     </w:p>
     <w:p>
@@ -175,8 +235,6 @@
         </w:rPr>
         <w:t>Reserve, football field</w:t>
       </w:r>
-      <w:bookmarkStart w:id="0" w:name="_GoBack"/>
-      <w:bookmarkEnd w:id="0"/>
     </w:p>
     <w:p>
       <w:pPr>
@@ -215,7 +273,25 @@
         <w:rPr>
           <w:lang w:val="en"/>
         </w:rPr>
-        <w:t xml:space="preserve">When users want to reserve a field, there are two </w:t>
+        <w:t>When user</w:t>
+      </w:r>
+      <w:r>
+        <w:rPr>
+          <w:lang w:val="en"/>
+        </w:rPr>
+        <w:t xml:space="preserve"> want</w:t>
+      </w:r>
+      <w:r>
+        <w:rPr>
+          <w:lang w:val="en"/>
+        </w:rPr>
+        <w:t>s</w:t>
+      </w:r>
+      <w:r>
+        <w:rPr>
+          <w:lang w:val="en"/>
+        </w:rPr>
+        <w:t xml:space="preserve"> to reserve a field, there are two </w:t>
       </w:r>
       <w:r>
         <w:rPr>
@@ -228,37 +304,13 @@
           <w:lang w:val="en"/>
         </w:rPr>
         <w:br/>
-        <w:t xml:space="preserve">-1: If the user has enough people to divide </w:t>
-      </w:r>
-      <w:r>
-        <w:rPr>
-          <w:lang w:val="en"/>
-        </w:rPr>
-        <w:t>into 2</w:t>
-      </w:r>
-      <w:r>
-        <w:rPr>
-          <w:lang w:val="en"/>
-        </w:rPr>
-        <w:t xml:space="preserve"> teams</w:t>
-      </w:r>
-      <w:r>
-        <w:rPr>
-          <w:lang w:val="en"/>
-        </w:rPr>
-        <w:t xml:space="preserve">, then the field </w:t>
-      </w:r>
-      <w:r>
-        <w:rPr>
-          <w:lang w:val="en"/>
-        </w:rPr>
-        <w:t>is ready to</w:t>
-      </w:r>
-      <w:r>
-        <w:rPr>
-          <w:lang w:val="en"/>
-        </w:rPr>
-        <w:t xml:space="preserve"> be reserved</w:t>
+        <w:t xml:space="preserve">-1: </w:t>
+      </w:r>
+      <w:r>
+        <w:rPr>
+          <w:lang w:val="en"/>
+        </w:rPr>
+        <w:t>Reserve field</w:t>
       </w:r>
       <w:r>
         <w:rPr>
@@ -354,19 +406,25 @@
         <w:rPr>
           <w:lang w:val="en"/>
         </w:rPr>
-        <w:t xml:space="preserve">f found, then </w:t>
-      </w:r>
-      <w:r>
-        <w:rPr>
-          <w:lang w:val="en"/>
-        </w:rPr>
-        <w:t>the field will be se</w:t>
-      </w:r>
-      <w:r>
-        <w:rPr>
-          <w:lang w:val="en"/>
-        </w:rPr>
-        <w:t>t (or reserved)</w:t>
+        <w:t>f field owner find an opponent team</w:t>
+      </w:r>
+      <w:r>
+        <w:rPr>
+          <w:lang w:val="en"/>
+        </w:rPr>
+        <w:t xml:space="preserve">, then </w:t>
+      </w:r>
+      <w:r>
+        <w:rPr>
+          <w:lang w:val="en"/>
+        </w:rPr>
+        <w:t xml:space="preserve">the field will be </w:t>
+      </w:r>
+      <w:r>
+        <w:rPr>
+          <w:lang w:val="en"/>
+        </w:rPr>
+        <w:t>reserved</w:t>
       </w:r>
       <w:r>
         <w:rPr>
@@ -646,7 +704,13 @@
         <w:rPr>
           <w:lang w:val="en"/>
         </w:rPr>
-        <w:t xml:space="preserve">To </w:t>
+        <w:t>For</w:t>
+      </w:r>
+      <w:r>
+        <w:rPr>
+          <w:lang w:val="en"/>
+        </w:rPr>
+        <w:t xml:space="preserve"> </w:t>
       </w:r>
       <w:r>
         <w:rPr>
@@ -688,13 +752,37 @@
         <w:rPr>
           <w:lang w:val="en"/>
         </w:rPr>
-        <w:t xml:space="preserve"> are more likely to occur when processing requests on paper</w:t>
-      </w:r>
-      <w:r>
-        <w:rPr>
-          <w:lang w:val="en"/>
-        </w:rPr>
-        <w:t>. The absence of visitors during low season also makes field owners unable to secure</w:t>
+        <w:t xml:space="preserve"> are likely to occur when processing requests on paper</w:t>
+      </w:r>
+      <w:r>
+        <w:rPr>
+          <w:lang w:val="en"/>
+        </w:rPr>
+        <w:t xml:space="preserve">. The absence of </w:t>
+      </w:r>
+      <w:r>
+        <w:rPr>
+          <w:lang w:val="en"/>
+        </w:rPr>
+        <w:t>customers</w:t>
+      </w:r>
+      <w:r>
+        <w:rPr>
+          <w:lang w:val="en"/>
+        </w:rPr>
+        <w:t xml:space="preserve"> during </w:t>
+      </w:r>
+      <w:r>
+        <w:rPr>
+          <w:lang w:val="en"/>
+        </w:rPr>
+        <w:t>off-peak time</w:t>
+      </w:r>
+      <w:r>
+        <w:rPr>
+          <w:lang w:val="en"/>
+        </w:rPr>
+        <w:t xml:space="preserve"> also makes field owners unable to secure</w:t>
       </w:r>
       <w:r>
         <w:rPr>
@@ -712,7 +800,13 @@
         <w:rPr>
           <w:lang w:val="en"/>
         </w:rPr>
-        <w:t>To the</w:t>
+        <w:t>For</w:t>
+      </w:r>
+      <w:r>
+        <w:rPr>
+          <w:lang w:val="en"/>
+        </w:rPr>
+        <w:t xml:space="preserve"> the</w:t>
       </w:r>
       <w:r>
         <w:rPr>
@@ -790,19 +884,13 @@
         <w:rPr>
           <w:lang w:val="en"/>
         </w:rPr>
-        <w:t xml:space="preserve"> if there are not enough </w:t>
-      </w:r>
-      <w:r>
-        <w:rPr>
-          <w:lang w:val="en"/>
-        </w:rPr>
-        <w:t>players/ people</w:t>
-      </w:r>
-      <w:r>
-        <w:rPr>
-          <w:lang w:val="en"/>
-        </w:rPr>
-        <w:t xml:space="preserve"> to split into 2 teams, </w:t>
+        <w:t>,</w:t>
+      </w:r>
+      <w:r>
+        <w:rPr>
+          <w:lang w:val="en"/>
+        </w:rPr>
+        <w:t xml:space="preserve"> </w:t>
       </w:r>
       <w:r>
         <w:rPr>
@@ -821,13 +909,13 @@
         <w:rPr>
           <w:lang w:val="en"/>
         </w:rPr>
-        <w:t>mainly</w:t>
-      </w:r>
-      <w:r>
-        <w:rPr>
-          <w:lang w:val="en"/>
-        </w:rPr>
-        <w:t xml:space="preserve"> divided into two components:</w:t>
+        <w:t>to 2 type of customers</w:t>
+      </w:r>
+      <w:r>
+        <w:rPr>
+          <w:lang w:val="en"/>
+        </w:rPr>
+        <w:t>:</w:t>
       </w:r>
       <w:r>
         <w:rPr>
@@ -839,6 +927,12 @@
         <w:rPr>
           <w:lang w:val="en"/>
         </w:rPr>
+        <w:t xml:space="preserve">1. </w:t>
+      </w:r>
+      <w:r>
+        <w:rPr>
+          <w:lang w:val="en"/>
+        </w:rPr>
         <w:t>To the</w:t>
       </w:r>
       <w:r>
@@ -905,7 +999,19 @@
         <w:rPr>
           <w:lang w:val="en"/>
         </w:rPr>
-        <w:t xml:space="preserve"> to attract players during low season.</w:t>
+        <w:t xml:space="preserve"> to attract players during </w:t>
+      </w:r>
+      <w:r>
+        <w:rPr>
+          <w:lang w:val="en"/>
+        </w:rPr>
+        <w:t>off-peak time</w:t>
+      </w:r>
+      <w:r>
+        <w:rPr>
+          <w:lang w:val="en"/>
+        </w:rPr>
+        <w:t>.</w:t>
       </w:r>
       <w:r>
         <w:rPr>
@@ -917,37 +1023,31 @@
         <w:rPr>
           <w:lang w:val="en"/>
         </w:rPr>
-        <w:br/>
-      </w:r>
-      <w:r>
-        <w:rPr>
-          <w:lang w:val="en"/>
-        </w:rPr>
-        <w:t>To</w:t>
-      </w:r>
-      <w:r>
-        <w:rPr>
-          <w:lang w:val="en"/>
-        </w:rPr>
-        <w:t xml:space="preserve"> the user, the system helps </w:t>
-      </w:r>
-      <w:r>
-        <w:rPr>
-          <w:lang w:val="en"/>
-        </w:rPr>
-        <w:t>him</w:t>
-      </w:r>
-      <w:r>
-        <w:rPr>
-          <w:lang w:val="en"/>
-        </w:rPr>
-        <w:t xml:space="preserve"> find surrounding area</w:t>
-      </w:r>
-      <w:r>
-        <w:rPr>
-          <w:lang w:val="en"/>
-        </w:rPr>
-        <w:t>s</w:t>
+        <w:t>2. T</w:t>
+      </w:r>
+      <w:r>
+        <w:rPr>
+          <w:lang w:val="en"/>
+        </w:rPr>
+        <w:t xml:space="preserve">he system helps </w:t>
+      </w:r>
+      <w:r>
+        <w:rPr>
+          <w:lang w:val="en"/>
+        </w:rPr>
+        <w:t>user</w:t>
+      </w:r>
+      <w:r>
+        <w:rPr>
+          <w:lang w:val="en"/>
+        </w:rPr>
+        <w:t xml:space="preserve"> find</w:t>
+      </w:r>
+      <w:r>
+        <w:rPr>
+          <w:lang w:val="en"/>
+        </w:rPr>
+        <w:t xml:space="preserve"> field</w:t>
       </w:r>
       <w:r>
         <w:rPr>
@@ -971,7 +1071,7 @@
         <w:rPr>
           <w:lang w:val="en"/>
         </w:rPr>
-        <w:t>tool</w:t>
+        <w:t>function</w:t>
       </w:r>
       <w:r>
         <w:rPr>
@@ -983,13 +1083,31 @@
         <w:rPr>
           <w:lang w:val="en"/>
         </w:rPr>
+        <w:t>/her</w:t>
+      </w:r>
+      <w:r>
+        <w:rPr>
+          <w:lang w:val="en"/>
+        </w:rPr>
         <w:t xml:space="preserve"> most</w:t>
       </w:r>
       <w:r>
         <w:rPr>
           <w:lang w:val="en"/>
         </w:rPr>
-        <w:t>. If no suitable match is found, t</w:t>
+        <w:t xml:space="preserve">. If no suitable </w:t>
+      </w:r>
+      <w:r>
+        <w:rPr>
+          <w:lang w:val="en"/>
+        </w:rPr>
+        <w:t>opponent</w:t>
+      </w:r>
+      <w:r>
+        <w:rPr>
+          <w:lang w:val="en"/>
+        </w:rPr>
+        <w:t xml:space="preserve"> is found, t</w:t>
       </w:r>
       <w:r>
         <w:rPr>
@@ -1007,7 +1125,13 @@
         <w:rPr>
           <w:lang w:val="en"/>
         </w:rPr>
-        <w:t xml:space="preserve"> who can find him (the user)</w:t>
+        <w:t xml:space="preserve"> who can find him</w:t>
+      </w:r>
+      <w:r>
+        <w:rPr>
+          <w:lang w:val="en"/>
+        </w:rPr>
+        <w:t>/her</w:t>
       </w:r>
       <w:r>
         <w:rPr>
@@ -1065,7 +1189,6 @@
         <w:rPr>
           <w:lang w:val="en"/>
         </w:rPr>
-        <w:lastRenderedPageBreak/>
         <w:t>Reserve field</w:t>
       </w:r>
       <w:r>
@@ -1086,7 +1209,19 @@
         <w:rPr>
           <w:lang w:val="en"/>
         </w:rPr>
-        <w:t xml:space="preserve">The system helps the user find the surrounding area. The system locates the coordinates of the user through GPS (Global Positioning System) and compares </w:t>
+        <w:t>The system helps the user find</w:t>
+      </w:r>
+      <w:r>
+        <w:rPr>
+          <w:lang w:val="en"/>
+        </w:rPr>
+        <w:t xml:space="preserve"> the nearby fields</w:t>
+      </w:r>
+      <w:r>
+        <w:rPr>
+          <w:lang w:val="en"/>
+        </w:rPr>
+        <w:t xml:space="preserve">. The system locates the coordinates of the user through GPS (Global Positioning System) and compares </w:t>
       </w:r>
       <w:r>
         <w:rPr>
@@ -1098,45 +1233,32 @@
         <w:rPr>
           <w:lang w:val="en"/>
         </w:rPr>
-        <w:t xml:space="preserve"> with the coordinates of available fields in the database. The user can also customize the scope and search new locations (via google </w:t>
-      </w:r>
-      <w:proofErr w:type="spellStart"/>
-      <w:r>
-        <w:rPr>
-          <w:lang w:val="en"/>
-        </w:rPr>
-        <w:t>api</w:t>
-      </w:r>
-      <w:proofErr w:type="spellEnd"/>
-      <w:r>
-        <w:rPr>
-          <w:lang w:val="en"/>
-        </w:rPr>
-        <w:t xml:space="preserve">). After </w:t>
-      </w:r>
-      <w:r>
-        <w:rPr>
-          <w:lang w:val="en"/>
-        </w:rPr>
-        <w:t>a</w:t>
-      </w:r>
-      <w:r>
-        <w:rPr>
-          <w:lang w:val="en"/>
-        </w:rPr>
-        <w:t xml:space="preserve"> field</w:t>
-      </w:r>
-      <w:r>
-        <w:rPr>
-          <w:lang w:val="en"/>
-        </w:rPr>
-        <w:t xml:space="preserve"> is selected</w:t>
-      </w:r>
-      <w:r>
-        <w:rPr>
-          <w:lang w:val="en"/>
-        </w:rPr>
-        <w:t xml:space="preserve">, the </w:t>
+        <w:t xml:space="preserve"> with the coordinates of available </w:t>
+      </w:r>
+      <w:r>
+        <w:rPr>
+          <w:lang w:val="en"/>
+        </w:rPr>
+        <w:lastRenderedPageBreak/>
+        <w:t xml:space="preserve">fields in the database. The user can also </w:t>
+      </w:r>
+      <w:r>
+        <w:rPr>
+          <w:lang w:val="en"/>
+        </w:rPr>
+        <w:t>choose search distance and new locations (via Google API</w:t>
+      </w:r>
+      <w:r>
+        <w:rPr>
+          <w:lang w:val="en"/>
+        </w:rPr>
+        <w:t>). T</w:t>
+      </w:r>
+      <w:r>
+        <w:rPr>
+          <w:lang w:val="en"/>
+        </w:rPr>
+        <w:t xml:space="preserve">he </w:t>
       </w:r>
       <w:r>
         <w:rPr>
@@ -1160,13 +1282,7 @@
         <w:rPr>
           <w:lang w:val="en"/>
         </w:rPr>
-        <w:t xml:space="preserve"> respond by informing when the field is available.</w:t>
-      </w:r>
-      <w:r>
-        <w:rPr>
-          <w:lang w:val="en"/>
-        </w:rPr>
-        <w:t xml:space="preserve"> The</w:t>
+        <w:t xml:space="preserve"> inform</w:t>
       </w:r>
       <w:r>
         <w:rPr>
@@ -1178,13 +1294,98 @@
         <w:rPr>
           <w:lang w:val="en"/>
         </w:rPr>
+        <w:t xml:space="preserve">user </w:t>
+      </w:r>
+      <w:r>
+        <w:rPr>
+          <w:lang w:val="en"/>
+        </w:rPr>
+        <w:t>when the field is available.</w:t>
+      </w:r>
+      <w:r>
+        <w:rPr>
+          <w:lang w:val="en"/>
+        </w:rPr>
+        <w:t xml:space="preserve"> </w:t>
+      </w:r>
+      <w:r>
+        <w:rPr>
+          <w:lang w:val="en"/>
+        </w:rPr>
+        <w:t xml:space="preserve">Then </w:t>
+      </w:r>
+      <w:r>
+        <w:rPr>
+          <w:lang w:val="en"/>
+        </w:rPr>
         <w:t>u</w:t>
       </w:r>
       <w:r>
         <w:rPr>
           <w:lang w:val="en"/>
         </w:rPr>
-        <w:t>ser select</w:t>
+        <w:t xml:space="preserve">ser </w:t>
+      </w:r>
+      <w:r>
+        <w:rPr>
+          <w:lang w:val="en"/>
+        </w:rPr>
+        <w:t xml:space="preserve">will </w:t>
+      </w:r>
+      <w:r>
+        <w:rPr>
+          <w:lang w:val="en"/>
+        </w:rPr>
+        <w:t>select the time</w:t>
+      </w:r>
+      <w:r>
+        <w:rPr>
+          <w:lang w:val="en"/>
+        </w:rPr>
+        <w:t xml:space="preserve"> frame</w:t>
+      </w:r>
+      <w:r>
+        <w:rPr>
+          <w:lang w:val="en"/>
+        </w:rPr>
+        <w:t xml:space="preserve"> and reserve</w:t>
+      </w:r>
+      <w:r>
+        <w:rPr>
+          <w:lang w:val="en"/>
+        </w:rPr>
+        <w:t xml:space="preserve"> the field</w:t>
+      </w:r>
+      <w:r>
+        <w:rPr>
+          <w:lang w:val="en"/>
+        </w:rPr>
+        <w:t>.</w:t>
+      </w:r>
+      <w:r>
+        <w:rPr>
+          <w:lang w:val="en"/>
+        </w:rPr>
+        <w:br/>
+        <w:t>However,</w:t>
+      </w:r>
+      <w:r>
+        <w:rPr>
+          <w:lang w:val="en"/>
+        </w:rPr>
+        <w:t xml:space="preserve"> if many users are looking for</w:t>
+      </w:r>
+      <w:r>
+        <w:rPr>
+          <w:lang w:val="en"/>
+        </w:rPr>
+        <w:t xml:space="preserve"> </w:t>
+      </w:r>
+      <w:r>
+        <w:rPr>
+          <w:lang w:val="en"/>
+        </w:rPr>
+        <w:t>field</w:t>
       </w:r>
       <w:r>
         <w:rPr>
@@ -1196,44 +1397,7 @@
         <w:rPr>
           <w:lang w:val="en"/>
         </w:rPr>
-        <w:t xml:space="preserve"> the time</w:t>
-      </w:r>
-      <w:r>
-        <w:rPr>
-          <w:lang w:val="en"/>
-        </w:rPr>
-        <w:t xml:space="preserve"> frame</w:t>
-      </w:r>
-      <w:r>
-        <w:rPr>
-          <w:lang w:val="en"/>
-        </w:rPr>
-        <w:t xml:space="preserve"> and then </w:t>
-      </w:r>
-      <w:r>
-        <w:rPr>
-          <w:lang w:val="en"/>
-        </w:rPr>
-        <w:t>reserves the field</w:t>
-      </w:r>
-      <w:r>
-        <w:rPr>
-          <w:lang w:val="en"/>
-        </w:rPr>
-        <w:t>.</w:t>
-      </w:r>
-      <w:r>
-        <w:rPr>
-          <w:lang w:val="en"/>
-        </w:rPr>
-        <w:br/>
-        <w:t xml:space="preserve">However, if many users are looking for a </w:t>
-      </w:r>
-      <w:r>
-        <w:rPr>
-          <w:lang w:val="en"/>
-        </w:rPr>
-        <w:t>field at the same time</w:t>
+        <w:t xml:space="preserve"> at the same time</w:t>
       </w:r>
       <w:r>
         <w:rPr>
@@ -1275,7 +1439,19 @@
         <w:rPr>
           <w:lang w:val="en"/>
         </w:rPr>
-        <w:t>erformance, the system imports a constant</w:t>
+        <w:t>erformance, the system imports some</w:t>
+      </w:r>
+      <w:r>
+        <w:rPr>
+          <w:lang w:val="en"/>
+        </w:rPr>
+        <w:t xml:space="preserve"> constant</w:t>
+      </w:r>
+      <w:r>
+        <w:rPr>
+          <w:lang w:val="en"/>
+        </w:rPr>
+        <w:t>s</w:t>
       </w:r>
       <w:r>
         <w:rPr>
@@ -1367,13 +1543,43 @@
         <w:rPr>
           <w:lang w:val="en"/>
         </w:rPr>
-        <w:t>The opponent search tool allows the user to find the opponent that suits him</w:t>
-      </w:r>
-      <w:r>
-        <w:rPr>
-          <w:lang w:val="en"/>
-        </w:rPr>
-        <w:t xml:space="preserve"> most.</w:t>
+        <w:t xml:space="preserve">The search </w:t>
+      </w:r>
+      <w:r>
+        <w:rPr>
+          <w:lang w:val="en"/>
+        </w:rPr>
+        <w:t xml:space="preserve">opponent </w:t>
+      </w:r>
+      <w:r>
+        <w:rPr>
+          <w:lang w:val="en"/>
+        </w:rPr>
+        <w:t>function</w:t>
+      </w:r>
+      <w:r>
+        <w:rPr>
+          <w:lang w:val="en"/>
+        </w:rPr>
+        <w:t xml:space="preserve"> allows </w:t>
+      </w:r>
+      <w:r>
+        <w:rPr>
+          <w:lang w:val="en"/>
+        </w:rPr>
+        <w:t xml:space="preserve">user to </w:t>
+      </w:r>
+      <w:r>
+        <w:rPr>
+          <w:lang w:val="en"/>
+        </w:rPr>
+        <w:t>find suitable opponents</w:t>
+      </w:r>
+      <w:r>
+        <w:rPr>
+          <w:lang w:val="en"/>
+        </w:rPr>
+        <w:t>.</w:t>
       </w:r>
       <w:r>
         <w:rPr>
@@ -1391,13 +1597,61 @@
         <w:rPr>
           <w:lang w:val="en"/>
         </w:rPr>
-        <w:t xml:space="preserve"> on the user's rank, distance between two users and the list of their favorite fields to make a list of matches suitable for both. If no match is found, the user can leave the matching request for other users who can find him</w:t>
-      </w:r>
-      <w:r>
-        <w:rPr>
-          <w:lang w:val="en"/>
-        </w:rPr>
-        <w:t xml:space="preserve"> (latter)</w:t>
+        <w:t xml:space="preserve"> on the user's rank, distance between two </w:t>
+      </w:r>
+      <w:r>
+        <w:rPr>
+          <w:lang w:val="en"/>
+        </w:rPr>
+        <w:t xml:space="preserve">users and </w:t>
+      </w:r>
+      <w:r>
+        <w:rPr>
+          <w:lang w:val="en"/>
+        </w:rPr>
+        <w:t>their favorite fields</w:t>
+      </w:r>
+      <w:r>
+        <w:rPr>
+          <w:lang w:val="en"/>
+        </w:rPr>
+        <w:t xml:space="preserve"> list</w:t>
+      </w:r>
+      <w:r>
+        <w:rPr>
+          <w:lang w:val="en"/>
+        </w:rPr>
+        <w:t xml:space="preserve"> to make a list of </w:t>
+      </w:r>
+      <w:r>
+        <w:rPr>
+          <w:lang w:val="en"/>
+        </w:rPr>
+        <w:t xml:space="preserve">suitable </w:t>
+      </w:r>
+      <w:r>
+        <w:rPr>
+          <w:lang w:val="en"/>
+        </w:rPr>
+        <w:t>fields</w:t>
+      </w:r>
+      <w:r>
+        <w:rPr>
+          <w:lang w:val="en"/>
+        </w:rPr>
+        <w:t xml:space="preserve"> for both. If there are no suitable opponents</w:t>
+      </w:r>
+      <w:r>
+        <w:rPr>
+          <w:lang w:val="en"/>
+        </w:rPr>
+        <w:t>, the user can leave the matching request for other users who can find him</w:t>
+      </w:r>
+      <w:r>
+        <w:rPr>
+          <w:lang w:val="en"/>
+        </w:rPr>
+        <w:t>/her later</w:t>
       </w:r>
       <w:r>
         <w:rPr>
@@ -1421,7 +1675,43 @@
         <w:rPr>
           <w:lang w:val="en"/>
         </w:rPr>
-        <w:t>Other</w:t>
+        <w:t>Set favorite field and blacklist functions make the matching system more accurate and preferable to users. After completing a match, two users will rate the match, which enables the system to calculate 2 users’ rank more accurately</w:t>
+      </w:r>
+      <w:r>
+        <w:rPr>
+          <w:lang w:val="en"/>
+        </w:rPr>
+        <w:t>. To encourage 2 users to rate</w:t>
+      </w:r>
+      <w:r>
+        <w:rPr>
+          <w:lang w:val="en"/>
+        </w:rPr>
+        <w:t>,</w:t>
+      </w:r>
+      <w:r>
+        <w:rPr>
+          <w:lang w:val="en"/>
+        </w:rPr>
+        <w:t xml:space="preserve"> the system </w:t>
+      </w:r>
+      <w:r>
+        <w:rPr>
+          <w:lang w:val="en"/>
+        </w:rPr>
+        <w:t xml:space="preserve">will </w:t>
+      </w:r>
+      <w:r>
+        <w:rPr>
+          <w:lang w:val="en"/>
+        </w:rPr>
+        <w:t xml:space="preserve">reward each user </w:t>
+      </w:r>
+      <w:r>
+        <w:rPr>
+          <w:lang w:val="en"/>
+        </w:rPr>
+        <w:t>who gives correct</w:t>
       </w:r>
       <w:r>
         <w:rPr>
@@ -1431,112 +1721,39 @@
       </w:r>
       <w:r>
         <w:rPr>
-          <w:b/>
-          <w:lang w:val="en"/>
-        </w:rPr>
-        <w:t>set favorite field</w:t>
-      </w:r>
-      <w:r>
-        <w:rPr>
-          <w:lang w:val="en"/>
-        </w:rPr>
-        <w:t xml:space="preserve"> and</w:t>
-      </w:r>
-      <w:r>
-        <w:rPr>
-          <w:lang w:val="en"/>
-        </w:rPr>
-        <w:t xml:space="preserve"> blacklist users </w:t>
-      </w:r>
-      <w:r>
-        <w:rPr>
-          <w:lang w:val="en"/>
-        </w:rPr>
-        <w:t xml:space="preserve">tools </w:t>
-      </w:r>
-      <w:r>
-        <w:rPr>
-          <w:lang w:val="en"/>
-        </w:rPr>
-        <w:t xml:space="preserve">make the matching system more accurate and preferable to users. After completing a match, two users will confirm the matching </w:t>
-      </w:r>
-      <w:r>
-        <w:rPr>
-          <w:lang w:val="en"/>
-        </w:rPr>
-        <w:t>score</w:t>
-      </w:r>
-      <w:r>
-        <w:rPr>
-          <w:lang w:val="en"/>
-        </w:rPr>
-        <w:t>s</w:t>
-      </w:r>
-      <w:r>
-        <w:rPr>
-          <w:lang w:val="en"/>
-        </w:rPr>
-        <w:t xml:space="preserve">, which enables the system to rank 2 users more accurately. To encourage 2 users to confirm scores </w:t>
-      </w:r>
-      <w:r>
-        <w:rPr>
-          <w:lang w:val="en"/>
-        </w:rPr>
-        <w:t>(which will help</w:t>
-      </w:r>
-      <w:r>
-        <w:rPr>
-          <w:lang w:val="en"/>
-        </w:rPr>
-        <w:t xml:space="preserve"> the system </w:t>
-      </w:r>
-      <w:r>
-        <w:rPr>
-          <w:lang w:val="en"/>
-        </w:rPr>
-        <w:t xml:space="preserve">run </w:t>
-      </w:r>
-      <w:r>
-        <w:rPr>
-          <w:lang w:val="en"/>
-        </w:rPr>
-        <w:t>correctly and efficiently</w:t>
-      </w:r>
-      <w:r>
-        <w:rPr>
-          <w:lang w:val="en"/>
-        </w:rPr>
-        <w:t>),</w:t>
-      </w:r>
-      <w:r>
-        <w:rPr>
-          <w:lang w:val="en"/>
-        </w:rPr>
-        <w:t xml:space="preserve"> the system </w:t>
-      </w:r>
-      <w:r>
-        <w:rPr>
-          <w:lang w:val="en"/>
-        </w:rPr>
-        <w:t xml:space="preserve">will </w:t>
-      </w:r>
-      <w:r>
-        <w:rPr>
-          <w:lang w:val="en"/>
-        </w:rPr>
-        <w:t xml:space="preserve">reward each user </w:t>
-      </w:r>
-      <w:r>
-        <w:rPr>
-          <w:lang w:val="en"/>
-        </w:rPr>
-        <w:t xml:space="preserve">who gives correct/ honest rankings </w:t>
-      </w:r>
-      <w:r>
-        <w:rPr>
-          <w:lang w:val="en"/>
-        </w:rPr>
-        <w:t>bonus points (in exchange for a voucher).</w:t>
+          <w:lang w:val="en"/>
+        </w:rPr>
+        <w:t xml:space="preserve">/ honest </w:t>
+      </w:r>
+      <w:r>
+        <w:rPr>
+          <w:lang w:val="en"/>
+        </w:rPr>
+        <w:t>rating</w:t>
+      </w:r>
+      <w:r>
+        <w:rPr>
+          <w:lang w:val="en"/>
+        </w:rPr>
+        <w:t xml:space="preserve"> </w:t>
+      </w:r>
+      <w:r>
+        <w:rPr>
+          <w:lang w:val="en"/>
+        </w:rPr>
+        <w:t xml:space="preserve">bonus points </w:t>
+      </w:r>
+      <w:r>
+        <w:rPr>
+          <w:lang w:val="en"/>
+        </w:rPr>
+        <w:t>for exchanging voucher</w:t>
+      </w:r>
+      <w:r>
+        <w:rPr>
+          <w:lang w:val="en"/>
+        </w:rPr>
+        <w:t>.</w:t>
       </w:r>
     </w:p>
     <w:p>
@@ -1584,7 +1801,79 @@
         <w:rPr>
           <w:lang w:val="en"/>
         </w:rPr>
-        <w:t xml:space="preserve">Via the web-app, the field owner can create fields, create time enable for each day of the week and set the price for each time frame. The System supports field owner to optimize peak-time periods: the user must reserve the whole time frame set by the field owner. In order to facilitate the transference to web-app, the System provides a tool that allows field owner to reserve a period of time, provided that no other users have previously reserved it. The online payment system also allows quick and easy payment, which minimizes the risk </w:t>
+        <w:t>Via the web application</w:t>
+      </w:r>
+      <w:r>
+        <w:rPr>
+          <w:lang w:val="en"/>
+        </w:rPr>
+        <w:t xml:space="preserve">, field owner can create fields, time enable for each day of the week and set </w:t>
+      </w:r>
+      <w:r>
+        <w:rPr>
+          <w:lang w:val="en"/>
+        </w:rPr>
+        <w:t>price for each time frame. The s</w:t>
+      </w:r>
+      <w:r>
+        <w:rPr>
+          <w:lang w:val="en"/>
+        </w:rPr>
+        <w:t>ystem supports field owner</w:t>
+      </w:r>
+      <w:r>
+        <w:rPr>
+          <w:lang w:val="en"/>
+        </w:rPr>
+        <w:t xml:space="preserve"> to optimize peak-time periods: in optimized time frame, </w:t>
+      </w:r>
+      <w:r>
+        <w:rPr>
+          <w:lang w:val="en"/>
+        </w:rPr>
+        <w:t xml:space="preserve">the user must reserve the whole time frame set by the field owner. In order to facilitate the transference to </w:t>
+      </w:r>
+      <w:r>
+        <w:rPr>
+          <w:lang w:val="en"/>
+        </w:rPr>
+        <w:t>web application</w:t>
+      </w:r>
+      <w:r>
+        <w:rPr>
+          <w:lang w:val="en"/>
+        </w:rPr>
+        <w:t xml:space="preserve">, the </w:t>
+      </w:r>
+      <w:r>
+        <w:rPr>
+          <w:lang w:val="en"/>
+        </w:rPr>
+        <w:t>s</w:t>
+      </w:r>
+      <w:r>
+        <w:rPr>
+          <w:lang w:val="en"/>
+        </w:rPr>
+        <w:t xml:space="preserve">ystem </w:t>
+      </w:r>
+      <w:r>
+        <w:rPr>
+          <w:lang w:val="en"/>
+        </w:rPr>
+        <w:t>allows field owner to reserve a period of time, provided that no other users have previously reserved it. The online payment system also allows payment</w:t>
+      </w:r>
+      <w:r>
+        <w:rPr>
+          <w:lang w:val="en"/>
+        </w:rPr>
+        <w:t xml:space="preserve"> become quick and easy</w:t>
+      </w:r>
+      <w:r>
+        <w:rPr>
+          <w:lang w:val="en"/>
+        </w:rPr>
+        <w:t xml:space="preserve">, which minimizes the risk </w:t>
       </w:r>
       <w:r>
         <w:rPr>
@@ -1608,19 +1897,43 @@
         <w:rPr>
           <w:lang w:val="en"/>
         </w:rPr>
-        <w:t xml:space="preserve">emes to attract players during low season. The system also </w:t>
-      </w:r>
-      <w:r>
-        <w:rPr>
-          <w:lang w:val="en"/>
-        </w:rPr>
-        <w:t>uses</w:t>
-      </w:r>
-      <w:r>
-        <w:rPr>
-          <w:lang w:val="en"/>
-        </w:rPr>
-        <w:t xml:space="preserve"> min price for e</w:t>
+        <w:t>emes to a</w:t>
+      </w:r>
+      <w:r>
+        <w:rPr>
+          <w:lang w:val="en"/>
+        </w:rPr>
+        <w:t>ttract players during off-peak times</w:t>
+      </w:r>
+      <w:r>
+        <w:rPr>
+          <w:lang w:val="en"/>
+        </w:rPr>
+        <w:t xml:space="preserve">. The system also </w:t>
+      </w:r>
+      <w:r>
+        <w:rPr>
+          <w:lang w:val="en"/>
+        </w:rPr>
+        <w:t>sets</w:t>
+      </w:r>
+      <w:r>
+        <w:rPr>
+          <w:lang w:val="en"/>
+        </w:rPr>
+        <w:t xml:space="preserve"> min</w:t>
+      </w:r>
+      <w:r>
+        <w:rPr>
+          <w:lang w:val="en"/>
+        </w:rPr>
+        <w:t>imum</w:t>
+      </w:r>
+      <w:r>
+        <w:rPr>
+          <w:lang w:val="en"/>
+        </w:rPr>
+        <w:t xml:space="preserve"> price for e</w:t>
       </w:r>
       <w:r>
         <w:rPr>
@@ -1738,7 +2051,19 @@
         <w:rPr>
           <w:lang w:val="en"/>
         </w:rPr>
-        <w:t xml:space="preserve">The field management system is based on vacant time frames of the field, so that the System can quickly know which field owner </w:t>
+        <w:t>The field management system is based on vacant time frames of the field</w:t>
+      </w:r>
+      <w:r>
+        <w:rPr>
+          <w:lang w:val="en"/>
+        </w:rPr>
+        <w:t>, so that the System can</w:t>
+      </w:r>
+      <w:r>
+        <w:rPr>
+          <w:lang w:val="en"/>
+        </w:rPr>
+        <w:t xml:space="preserve"> know which field owner </w:t>
       </w:r>
       <w:r>
         <w:rPr>
@@ -1762,14 +2087,70 @@
         <w:rPr>
           <w:lang w:val="en"/>
         </w:rPr>
-        <w:t>request. If H (0, ..., k, ..., 23) is the set of vacant fields for one hour from k (H (k), the number of vacant fields between k and k + 1 hour).</w:t>
+        <w:t xml:space="preserve">request. If H (0, ..., k, ..., 23) is the set of </w:t>
+      </w:r>
+      <w:r>
+        <w:rPr>
+          <w:lang w:val="en"/>
+        </w:rPr>
+        <w:t>active</w:t>
+      </w:r>
+      <w:r>
+        <w:rPr>
+          <w:lang w:val="en"/>
+        </w:rPr>
+        <w:t xml:space="preserve"> fields for one hour from k</w:t>
+      </w:r>
+      <w:r>
+        <w:rPr>
+          <w:lang w:val="en"/>
+        </w:rPr>
+        <w:t xml:space="preserve"> to k + 1</w:t>
+      </w:r>
+      <w:r>
+        <w:rPr>
+          <w:lang w:val="en"/>
+        </w:rPr>
+        <w:t xml:space="preserve"> (H (k), the number of </w:t>
+      </w:r>
+      <w:r>
+        <w:rPr>
+          <w:lang w:val="en"/>
+        </w:rPr>
+        <w:t>active</w:t>
+      </w:r>
+      <w:r>
+        <w:rPr>
+          <w:lang w:val="en"/>
+        </w:rPr>
+        <w:t xml:space="preserve"> fields between k and k + 1 hour).</w:t>
       </w:r>
       <w:r>
         <w:rPr>
           <w:lang w:val="en"/>
         </w:rPr>
         <w:br/>
-        <w:t>When a user reserves the field from x to y hour(s). The System will check H (k) with x &lt;= k &lt;= y-1 with all H (k)&gt; 0, there exists at least 1 vacant field from x to y.</w:t>
+        <w:t xml:space="preserve">When a user reserves the </w:t>
+      </w:r>
+      <w:r>
+        <w:rPr>
+          <w:lang w:val="en"/>
+        </w:rPr>
+        <w:t>field from x to y hour(s</w:t>
+      </w:r>
+      <w:bookmarkStart w:id="0" w:name="_GoBack"/>
+      <w:bookmarkEnd w:id="0"/>
+      <w:r>
+        <w:rPr>
+          <w:lang w:val="en"/>
+        </w:rPr>
+        <w:t>). The s</w:t>
+      </w:r>
+      <w:r>
+        <w:rPr>
+          <w:lang w:val="en"/>
+        </w:rPr>
+        <w:t>ystem will check H (k) with x &lt;= k &lt;= y-1 with all H (k)&gt; 0, there exists at least 1 vacant field from x to y.</w:t>
       </w:r>
     </w:p>
     <w:p>
@@ -1795,7 +2176,6 @@
         <w:rPr>
           <w:rFonts w:eastAsia="MS Mincho"/>
         </w:rPr>
-        <w:lastRenderedPageBreak/>
         <w:t>4.</w:t>
       </w:r>
       <w:r>
@@ -1965,7 +2345,7 @@
               </wp:inline>
             </w:drawing>
           </mc:Choice>
-          <mc:Fallback xmlns:w16cid="http://schemas.microsoft.com/office/word/2016/wordml/cid" xmlns:am3d="http://schemas.microsoft.com/office/drawing/2017/model3d" xmlns:aink="http://schemas.microsoft.com/office/drawing/2016/ink" xmlns:cx8="http://schemas.microsoft.com/office/drawing/2016/5/14/chartex" xmlns:cx7="http://schemas.microsoft.com/office/drawing/2016/5/13/chartex" xmlns:cx6="http://schemas.microsoft.com/office/drawing/2016/5/12/chartex" xmlns:cx5="http://schemas.microsoft.com/office/drawing/2016/5/11/chartex" xmlns:cx4="http://schemas.microsoft.com/office/drawing/2016/5/10/chartex" xmlns:cx3="http://schemas.microsoft.com/office/drawing/2016/5/9/chartex" xmlns:cx2="http://schemas.microsoft.com/office/drawing/2015/10/21/chartex" xmlns:cx1="http://schemas.microsoft.com/office/drawing/2015/9/8/chartex">
+          <mc:Fallback xmlns:cx1="http://schemas.microsoft.com/office/drawing/2015/9/8/chartex" xmlns:cx2="http://schemas.microsoft.com/office/drawing/2015/10/21/chartex" xmlns:cx3="http://schemas.microsoft.com/office/drawing/2016/5/9/chartex" xmlns:cx4="http://schemas.microsoft.com/office/drawing/2016/5/10/chartex" xmlns:cx5="http://schemas.microsoft.com/office/drawing/2016/5/11/chartex" xmlns:cx6="http://schemas.microsoft.com/office/drawing/2016/5/12/chartex" xmlns:cx7="http://schemas.microsoft.com/office/drawing/2016/5/13/chartex" xmlns:cx8="http://schemas.microsoft.com/office/drawing/2016/5/14/chartex" xmlns:aink="http://schemas.microsoft.com/office/drawing/2016/ink" xmlns:am3d="http://schemas.microsoft.com/office/drawing/2017/model3d" xmlns:w16cid="http://schemas.microsoft.com/office/word/2016/wordml/cid">
             <w:pict>
               <v:rect w14:anchorId="3EEEB037" id="Rectangle 2" o:spid="_x0000_s1026" alt="{\displaystyle \operatorname {hav} \left({\frac {d}{r}}\right)=\operatorname {hav} (\varphi _{2}-\varphi _{1})+\cos(\varphi _{1})\cos(\varphi _{2})\operatorname {hav} (\lambda _{2}-\lambda _{1})}" style="width:24pt;height:24pt;visibility:visible;mso-wrap-style:square;mso-left-percent:-10001;mso-top-percent:-10001;mso-position-horizontal:absolute;mso-position-horizontal-relative:char;mso-position-vertical:absolute;mso-position-vertical-relative:line;mso-left-percent:-10001;mso-top-percent:-10001;v-text-anchor:top" o:gfxdata="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" filled="f" stroked="f">
                 <o:lock v:ext="edit" aspectratio="t"/>
@@ -2040,10 +2420,7 @@
         <w:fldChar w:fldCharType="begin"/>
       </w:r>
       <w:r>
-        <w:instrText xml:space="preserve"> HYPERLINK "https://en.wikipedia.org/wiki/Haversi</w:instrText>
-      </w:r>
-      <w:r>
-        <w:instrText xml:space="preserve">ne" \o "Haversine" </w:instrText>
+        <w:instrText xml:space="preserve"> HYPERLINK "https://en.wikipedia.org/wiki/Haversine" \o "Haversine" </w:instrText>
       </w:r>
       <w:r>
         <w:fldChar w:fldCharType="separate"/>
@@ -2169,7 +2546,7 @@
               </wp:inline>
             </w:drawing>
           </mc:Choice>
-          <mc:Fallback xmlns:w16cid="http://schemas.microsoft.com/office/word/2016/wordml/cid" xmlns:am3d="http://schemas.microsoft.com/office/drawing/2017/model3d" xmlns:aink="http://schemas.microsoft.com/office/drawing/2016/ink" xmlns:cx8="http://schemas.microsoft.com/office/drawing/2016/5/14/chartex" xmlns:cx7="http://schemas.microsoft.com/office/drawing/2016/5/13/chartex" xmlns:cx6="http://schemas.microsoft.com/office/drawing/2016/5/12/chartex" xmlns:cx5="http://schemas.microsoft.com/office/drawing/2016/5/11/chartex" xmlns:cx4="http://schemas.microsoft.com/office/drawing/2016/5/10/chartex" xmlns:cx3="http://schemas.microsoft.com/office/drawing/2016/5/9/chartex" xmlns:cx2="http://schemas.microsoft.com/office/drawing/2015/10/21/chartex" xmlns:cx1="http://schemas.microsoft.com/office/drawing/2015/9/8/chartex">
+          <mc:Fallback xmlns:cx1="http://schemas.microsoft.com/office/drawing/2015/9/8/chartex" xmlns:cx2="http://schemas.microsoft.com/office/drawing/2015/10/21/chartex" xmlns:cx3="http://schemas.microsoft.com/office/drawing/2016/5/9/chartex" xmlns:cx4="http://schemas.microsoft.com/office/drawing/2016/5/10/chartex" xmlns:cx5="http://schemas.microsoft.com/office/drawing/2016/5/11/chartex" xmlns:cx6="http://schemas.microsoft.com/office/drawing/2016/5/12/chartex" xmlns:cx7="http://schemas.microsoft.com/office/drawing/2016/5/13/chartex" xmlns:cx8="http://schemas.microsoft.com/office/drawing/2016/5/14/chartex" xmlns:aink="http://schemas.microsoft.com/office/drawing/2016/ink" xmlns:am3d="http://schemas.microsoft.com/office/drawing/2017/model3d" xmlns:w16cid="http://schemas.microsoft.com/office/word/2016/wordml/cid">
             <w:pict>
               <v:rect w14:anchorId="4C950CAA" id="Rectangle 1" o:spid="_x0000_s1026" alt="\operatorname {hav} (\theta )=\sin ^{2}\left({\frac {\theta }{2}}\right)={\frac {1-\cos(\theta )}{2}}" style="width:24pt;height:24pt;visibility:visible;mso-wrap-style:square;mso-left-percent:-10001;mso-top-percent:-10001;mso-position-horizontal:absolute;mso-position-horizontal-relative:char;mso-position-vertical:absolute;mso-position-vertical-relative:line;mso-left-percent:-10001;mso-top-percent:-10001;v-text-anchor:top" o:gfxdata="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" filled="f" stroked="f">
                 <o:lock v:ext="edit" aspectratio="t"/>
@@ -2700,7 +3077,6 @@
           <w:szCs w:val="19"/>
           <w:shd w:val="clear" w:color="auto" w:fill="FFFFFF"/>
         </w:rPr>
-        <w:lastRenderedPageBreak/>
         <w:t> </w:t>
       </w:r>
       <w:hyperlink r:id="rId9" w:tooltip="Glen Robert van Brummelen" w:history="1">

</xml_diff>